<commit_message>
Se agrega analisis de la gestion de horario y estudio
</commit_message>
<xml_diff>
--- a/Análisis/Análisis.docx
+++ b/Análisis/Análisis.docx
@@ -233,14 +233,25 @@
           <w:color w:val="000000" w:themeColor="text1"/>
         </w:rPr>
       </w:pPr>
-      <w:r>
-        <w:rPr>
-          <w:rFonts w:ascii="Calibri" w:hAnsi="Calibri" w:cs="Calibri"/>
-          <w:b/>
-          <w:bCs/>
-          <w:color w:val="000000" w:themeColor="text1"/>
-        </w:rPr>
-        <w:t>AUGUSTO  ENRIQUE SALAZAR JIMENEZ</w:t>
+      <w:proofErr w:type="gramStart"/>
+      <w:r>
+        <w:rPr>
+          <w:rFonts w:ascii="Calibri" w:hAnsi="Calibri" w:cs="Calibri"/>
+          <w:b/>
+          <w:bCs/>
+          <w:color w:val="000000" w:themeColor="text1"/>
+        </w:rPr>
+        <w:t>AUGUSTO  ENRIQUE</w:t>
+      </w:r>
+      <w:proofErr w:type="gramEnd"/>
+      <w:r>
+        <w:rPr>
+          <w:rFonts w:ascii="Calibri" w:hAnsi="Calibri" w:cs="Calibri"/>
+          <w:b/>
+          <w:bCs/>
+          <w:color w:val="000000" w:themeColor="text1"/>
+        </w:rPr>
+        <w:t xml:space="preserve"> SALAZAR JIMENEZ</w:t>
       </w:r>
     </w:p>
     <w:p>
@@ -454,6 +465,76 @@
                     <a:xfrm>
                       <a:off x="0" y="0"/>
                       <a:ext cx="5612130" cy="6207125"/>
+                    </a:xfrm>
+                    <a:prstGeom prst="rect">
+                      <a:avLst/>
+                    </a:prstGeom>
+                    <a:noFill/>
+                    <a:ln>
+                      <a:noFill/>
+                    </a:ln>
+                  </pic:spPr>
+                </pic:pic>
+              </a:graphicData>
+            </a:graphic>
+          </wp:inline>
+        </w:drawing>
+      </w:r>
+    </w:p>
+    <w:p>
+      <w:pPr>
+        <w:rPr>
+          <w:lang w:val="es-ES"/>
+        </w:rPr>
+      </w:pPr>
+      <w:r>
+        <w:rPr>
+          <w:noProof/>
+        </w:rPr>
+        <w:lastRenderedPageBreak/>
+        <w:drawing>
+          <wp:inline distT="0" distB="0" distL="0" distR="0" wp14:anchorId="3B55BA03" wp14:editId="4CA981B9">
+            <wp:extent cx="5612130" cy="6059170"/>
+            <wp:effectExtent l="0" t="0" r="7620" b="0"/>
+            <wp:docPr id="2" name="Imagen 2"/>
+            <wp:cNvGraphicFramePr>
+              <a:graphicFrameLocks xmlns:a="http://schemas.openxmlformats.org/drawingml/2006/main" noChangeAspect="1"/>
+            </wp:cNvGraphicFramePr>
+            <a:graphic xmlns:a="http://schemas.openxmlformats.org/drawingml/2006/main">
+              <a:graphicData uri="http://schemas.openxmlformats.org/drawingml/2006/picture">
+                <pic:pic xmlns:pic="http://schemas.openxmlformats.org/drawingml/2006/picture">
+                  <pic:nvPicPr>
+                    <pic:cNvPr id="0" name="Picture 1"/>
+                    <pic:cNvPicPr>
+                      <a:picLocks noChangeAspect="1" noChangeArrowheads="1"/>
+                    </pic:cNvPicPr>
+                  </pic:nvPicPr>
+                  <pic:blipFill>
+                    <a:blip r:embed="rId5" cstate="print">
+                      <a:extLst>
+                        <a:ext uri="{BEBA8EAE-BF5A-486C-A8C5-ECC9F3942E4B}">
+                          <a14:imgProps xmlns:a14="http://schemas.microsoft.com/office/drawing/2010/main">
+                            <a14:imgLayer r:embed="rId6">
+                              <a14:imgEffect>
+                                <a14:colorTemperature colorTemp="5300"/>
+                              </a14:imgEffect>
+                            </a14:imgLayer>
+                          </a14:imgProps>
+                        </a:ext>
+                        <a:ext uri="{28A0092B-C50C-407E-A947-70E740481C1C}">
+                          <a14:useLocalDpi xmlns:a14="http://schemas.microsoft.com/office/drawing/2010/main" val="0"/>
+                        </a:ext>
+                      </a:extLst>
+                    </a:blip>
+                    <a:srcRect/>
+                    <a:stretch>
+                      <a:fillRect/>
+                    </a:stretch>
+                  </pic:blipFill>
+                  <pic:spPr bwMode="auto">
+                    <a:xfrm>
+                      <a:off x="0" y="0"/>
+                      <a:ext cx="5612130" cy="6059170"/>
                     </a:xfrm>
                     <a:prstGeom prst="rect">
                       <a:avLst/>

</xml_diff>